<commit_message>
Teste de criação de uma Tag no projeto
</commit_message>
<xml_diff>
--- a/Requisitos/Especificação de Caso de Uso Alterar Senha Gerência.docx
+++ b/Requisitos/Especificação de Caso de Uso Alterar Senha Gerência.docx
@@ -268,7 +268,19 @@
         <w:rPr>
           <w:lang w:val="pt-BR"/>
         </w:rPr>
-        <w:t>Clica no campo “Alterar Senha Gerência”;</w:t>
+        <w:t xml:space="preserve">Clica </w:t>
+      </w:r>
+      <w:r>
+        <w:rPr>
+          <w:lang w:val="pt-BR"/>
+        </w:rPr>
+        <w:t>no campo “Alterar Senha</w:t>
+      </w:r>
+      <w:r>
+        <w:rPr>
+          <w:lang w:val="pt-BR"/>
+        </w:rPr>
+        <w:t>”;</w:t>
       </w:r>
     </w:p>
     <w:p>
@@ -580,7 +592,19 @@
         <w:rPr>
           <w:lang w:val="pt-BR"/>
         </w:rPr>
-        <w:t>Clica no campo “Alterar Senha Gerência”;</w:t>
+        <w:t xml:space="preserve">Clica </w:t>
+      </w:r>
+      <w:r>
+        <w:rPr>
+          <w:lang w:val="pt-BR"/>
+        </w:rPr>
+        <w:t>no campo “Alterar Senha</w:t>
+      </w:r>
+      <w:r>
+        <w:rPr>
+          <w:lang w:val="pt-BR"/>
+        </w:rPr>
+        <w:t>”;</w:t>
       </w:r>
     </w:p>
     <w:p>
@@ -695,6 +719,32 @@
           <w:lang w:val="pt-BR"/>
         </w:rPr>
         <w:lastRenderedPageBreak/>
+        <w:t>O sistema exibe a mensagem “Senha Atualizada com Sucesso!</w:t>
+      </w:r>
+      <w:proofErr w:type="gramStart"/>
+      <w:r>
+        <w:rPr>
+          <w:lang w:val="pt-BR"/>
+        </w:rPr>
+        <w:t>”</w:t>
+      </w:r>
+      <w:proofErr w:type="gramEnd"/>
+    </w:p>
+    <w:p>
+      <w:pPr>
+        <w:pStyle w:val="Corpodetexto"/>
+        <w:numPr>
+          <w:ilvl w:val="0"/>
+          <w:numId w:val="12"/>
+        </w:numPr>
+        <w:rPr>
+          <w:lang w:val="pt-BR"/>
+        </w:rPr>
+      </w:pPr>
+      <w:r>
+        <w:rPr>
+          <w:lang w:val="pt-BR"/>
+        </w:rPr>
         <w:t>O caso de uso é encerrado.</w:t>
       </w:r>
     </w:p>
@@ -765,7 +815,19 @@
         <w:rPr>
           <w:lang w:val="pt-BR"/>
         </w:rPr>
-        <w:t>Clica no campo “Alterar Senha Gerência”;</w:t>
+        <w:t xml:space="preserve">Clica </w:t>
+      </w:r>
+      <w:r>
+        <w:rPr>
+          <w:lang w:val="pt-BR"/>
+        </w:rPr>
+        <w:t>no campo “Alterar Senha</w:t>
+      </w:r>
+      <w:r>
+        <w:rPr>
+          <w:lang w:val="pt-BR"/>
+        </w:rPr>
+        <w:t>”;</w:t>
       </w:r>
     </w:p>
     <w:p>
@@ -999,7 +1061,19 @@
         <w:rPr>
           <w:lang w:val="pt-BR"/>
         </w:rPr>
-        <w:t>Clica no campo “Alterar Senha Gerência”;</w:t>
+        <w:t xml:space="preserve">Clica </w:t>
+      </w:r>
+      <w:r>
+        <w:rPr>
+          <w:lang w:val="pt-BR"/>
+        </w:rPr>
+        <w:t>no campo “Alterar Senha</w:t>
+      </w:r>
+      <w:r>
+        <w:rPr>
+          <w:lang w:val="pt-BR"/>
+        </w:rPr>
+        <w:t>”;</w:t>
       </w:r>
     </w:p>
     <w:p>
@@ -1180,11 +1254,7 @@
     <w:p>
       <w:pPr>
         <w:pStyle w:val="Corpodetexto"/>
-        <w:numPr>
-          <w:ilvl w:val="0"/>
-          <w:numId w:val="13"/>
-        </w:numPr>
-        <w:ind w:firstLine="54"/>
+        <w:ind w:left="1080"/>
         <w:rPr>
           <w:lang w:val="pt-BR"/>
         </w:rPr>
@@ -4179,7 +4249,7 @@
 </file>
 
 <file path=customXml/itemProps1.xml><?xml version="1.0" encoding="utf-8"?>
-<ds:datastoreItem xmlns:ds="http://schemas.openxmlformats.org/officeDocument/2006/customXml" ds:itemID="{C1CDDA7E-D75E-4FFB-881C-18FEEEA098C0}">
+<ds:datastoreItem xmlns:ds="http://schemas.openxmlformats.org/officeDocument/2006/customXml" ds:itemID="{9F1D6DC9-580A-4DA6-BB9D-3C60FB634E3A}">
   <ds:schemaRefs>
     <ds:schemaRef ds:uri="http://schemas.openxmlformats.org/officeDocument/2006/bibliography"/>
   </ds:schemaRefs>

</xml_diff>